<commit_message>
Wall Stress\Unit19\19.2.docx Wall Stress\Unit19\19.2.txt
</commit_message>
<xml_diff>
--- a/Wall Stress/Unit19/19.2.docx
+++ b/Wall Stress/Unit19/19.2.docx
@@ -11,7 +11,6 @@
           <w:szCs w:val="24"/>
         </w:rPr>
       </w:pPr>
-      <w:bookmarkStart w:id="0" w:name="_GoBack"/>
       <w:r>
         <w:rPr>
           <w:rFonts w:ascii="Times New Roman" w:hAnsi="Times New Roman"/>
@@ -799,26 +798,559 @@
           <w:szCs w:val="24"/>
         </w:rPr>
       </w:pPr>
-    </w:p>
-    <w:p>
-      <w:pPr>
-        <w:rPr>
-          <w:rFonts w:ascii="Times New Roman" w:hAnsi="Times New Roman"/>
-          <w:sz w:val="24"/>
-          <w:szCs w:val="24"/>
-        </w:rPr>
-      </w:pPr>
-    </w:p>
-    <w:p>
-      <w:pPr>
-        <w:rPr>
-          <w:rFonts w:ascii="Times New Roman" w:hAnsi="Times New Roman"/>
-          <w:sz w:val="24"/>
-          <w:szCs w:val="24"/>
-        </w:rPr>
-      </w:pPr>
-    </w:p>
-    <w:bookmarkEnd w:id="0"/>
+      <w:r>
+        <w:rPr>
+          <w:rFonts w:ascii="Times New Roman" w:hAnsi="Times New Roman"/>
+          <w:sz w:val="24"/>
+          <w:szCs w:val="24"/>
+        </w:rPr>
+        <w:t>This is fun. Would you like to do exercises with me?</w:t>
+      </w:r>
+    </w:p>
+    <w:p>
+      <w:pPr>
+        <w:rPr>
+          <w:rFonts w:ascii="Times New Roman" w:hAnsi="Times New Roman"/>
+          <w:sz w:val="24"/>
+          <w:szCs w:val="24"/>
+        </w:rPr>
+      </w:pPr>
+      <w:r>
+        <w:rPr>
+          <w:rFonts w:ascii="Times New Roman" w:hAnsi="Times New Roman"/>
+          <w:sz w:val="24"/>
+          <w:szCs w:val="24"/>
+        </w:rPr>
+        <w:t>No,I wouldn’t . But I’d like work on my laptop.</w:t>
+      </w:r>
+    </w:p>
+    <w:p>
+      <w:pPr>
+        <w:rPr>
+          <w:rFonts w:ascii="Times New Roman" w:hAnsi="Times New Roman"/>
+          <w:sz w:val="24"/>
+          <w:szCs w:val="24"/>
+        </w:rPr>
+      </w:pPr>
+      <w:r>
+        <w:rPr>
+          <w:rFonts w:ascii="Times New Roman" w:hAnsi="Times New Roman"/>
+          <w:sz w:val="24"/>
+          <w:szCs w:val="24"/>
+        </w:rPr>
+        <w:t xml:space="preserve">Ok. </w:t>
+      </w:r>
+      <w:r>
+        <w:rPr>
+          <w:rFonts w:ascii="Times New Roman" w:hAnsi="Times New Roman"/>
+          <w:sz w:val="24"/>
+          <w:szCs w:val="24"/>
+        </w:rPr>
+        <w:t>Would you like me to turn the music down?</w:t>
+      </w:r>
+    </w:p>
+    <w:p>
+      <w:pPr>
+        <w:rPr>
+          <w:rFonts w:ascii="Times New Roman" w:hAnsi="Times New Roman"/>
+          <w:sz w:val="24"/>
+          <w:szCs w:val="24"/>
+        </w:rPr>
+      </w:pPr>
+      <w:r>
+        <w:rPr>
+          <w:rFonts w:ascii="Times New Roman" w:hAnsi="Times New Roman"/>
+          <w:sz w:val="24"/>
+          <w:szCs w:val="24"/>
+        </w:rPr>
+        <w:t>Yes, I would. It’s loud.</w:t>
+      </w:r>
+    </w:p>
+    <w:p>
+      <w:pPr>
+        <w:rPr>
+          <w:rFonts w:ascii="Times New Roman" w:hAnsi="Times New Roman"/>
+          <w:sz w:val="24"/>
+          <w:szCs w:val="24"/>
+        </w:rPr>
+      </w:pPr>
+      <w:r>
+        <w:rPr>
+          <w:rFonts w:ascii="Times New Roman" w:hAnsi="Times New Roman"/>
+          <w:sz w:val="24"/>
+          <w:szCs w:val="24"/>
+        </w:rPr>
+        <w:t>Ok. Would you like to watch TV later?</w:t>
+      </w:r>
+    </w:p>
+    <w:p>
+      <w:pPr>
+        <w:rPr>
+          <w:rFonts w:ascii="Times New Roman" w:hAnsi="Times New Roman"/>
+          <w:sz w:val="24"/>
+          <w:szCs w:val="24"/>
+        </w:rPr>
+      </w:pPr>
+      <w:r>
+        <w:rPr>
+          <w:rFonts w:ascii="Times New Roman" w:hAnsi="Times New Roman"/>
+          <w:sz w:val="24"/>
+          <w:szCs w:val="24"/>
+        </w:rPr>
+        <w:t>No, I wouldn’t. But I’d like to go for walk.</w:t>
+      </w:r>
+    </w:p>
+    <w:p>
+      <w:pPr>
+        <w:rPr>
+          <w:rFonts w:ascii="Times New Roman" w:hAnsi="Times New Roman"/>
+          <w:sz w:val="24"/>
+          <w:szCs w:val="24"/>
+        </w:rPr>
+      </w:pPr>
+      <w:r>
+        <w:rPr>
+          <w:rFonts w:ascii="Times New Roman" w:hAnsi="Times New Roman"/>
+          <w:sz w:val="24"/>
+          <w:szCs w:val="24"/>
+        </w:rPr>
+        <w:t>Great. Where would you like to go?</w:t>
+      </w:r>
+    </w:p>
+    <w:p>
+      <w:pPr>
+        <w:rPr>
+          <w:rFonts w:ascii="Times New Roman" w:hAnsi="Times New Roman"/>
+          <w:sz w:val="24"/>
+          <w:szCs w:val="24"/>
+        </w:rPr>
+      </w:pPr>
+      <w:r>
+        <w:rPr>
+          <w:rFonts w:ascii="Times New Roman" w:hAnsi="Times New Roman"/>
+          <w:sz w:val="24"/>
+          <w:szCs w:val="24"/>
+        </w:rPr>
+        <w:t>I’d like to go to the park.</w:t>
+      </w:r>
+    </w:p>
+    <w:p>
+      <w:pPr>
+        <w:rPr>
+          <w:rFonts w:ascii="Times New Roman" w:hAnsi="Times New Roman"/>
+          <w:sz w:val="24"/>
+          <w:szCs w:val="24"/>
+        </w:rPr>
+      </w:pPr>
+      <w:r>
+        <w:rPr>
+          <w:rFonts w:ascii="Times New Roman" w:hAnsi="Times New Roman"/>
+          <w:sz w:val="24"/>
+          <w:szCs w:val="24"/>
+        </w:rPr>
+        <w:t>Cool. After that, what you want to do?</w:t>
+      </w:r>
+    </w:p>
+    <w:p>
+      <w:pPr>
+        <w:rPr>
+          <w:rFonts w:ascii="Times New Roman" w:hAnsi="Times New Roman"/>
+          <w:sz w:val="24"/>
+          <w:szCs w:val="24"/>
+        </w:rPr>
+      </w:pPr>
+      <w:r>
+        <w:rPr>
+          <w:rFonts w:ascii="Times New Roman" w:hAnsi="Times New Roman"/>
+          <w:sz w:val="24"/>
+          <w:szCs w:val="24"/>
+        </w:rPr>
+        <w:t>Would you like to go to the restaurant for dinner?</w:t>
+      </w:r>
+    </w:p>
+    <w:p>
+      <w:pPr>
+        <w:rPr>
+          <w:rFonts w:ascii="Times New Roman" w:hAnsi="Times New Roman"/>
+          <w:sz w:val="24"/>
+          <w:szCs w:val="24"/>
+        </w:rPr>
+      </w:pPr>
+      <w:r>
+        <w:rPr>
+          <w:rFonts w:ascii="Times New Roman" w:hAnsi="Times New Roman"/>
+          <w:sz w:val="24"/>
+          <w:szCs w:val="24"/>
+        </w:rPr>
+        <w:lastRenderedPageBreak/>
+        <w:t>Sure, That’s good idea.</w:t>
+      </w:r>
+    </w:p>
+    <w:p>
+      <w:pPr>
+        <w:rPr>
+          <w:rFonts w:ascii="Times New Roman" w:hAnsi="Times New Roman"/>
+          <w:sz w:val="24"/>
+          <w:szCs w:val="24"/>
+        </w:rPr>
+      </w:pPr>
+      <w:r>
+        <w:rPr>
+          <w:rFonts w:ascii="Times New Roman" w:hAnsi="Times New Roman"/>
+          <w:sz w:val="24"/>
+          <w:szCs w:val="24"/>
+        </w:rPr>
+        <w:t>What time would you like to go?</w:t>
+      </w:r>
+    </w:p>
+    <w:p>
+      <w:pPr>
+        <w:rPr>
+          <w:rFonts w:ascii="Times New Roman" w:hAnsi="Times New Roman"/>
+          <w:sz w:val="24"/>
+          <w:szCs w:val="24"/>
+        </w:rPr>
+      </w:pPr>
+      <w:r>
+        <w:rPr>
+          <w:rFonts w:ascii="Times New Roman" w:hAnsi="Times New Roman"/>
+          <w:sz w:val="24"/>
+          <w:szCs w:val="24"/>
+        </w:rPr>
+        <w:t>Can you go at the now?</w:t>
+      </w:r>
+    </w:p>
+    <w:p>
+      <w:pPr>
+        <w:rPr>
+          <w:rFonts w:ascii="Times New Roman" w:hAnsi="Times New Roman"/>
+          <w:sz w:val="24"/>
+          <w:szCs w:val="24"/>
+        </w:rPr>
+      </w:pPr>
+      <w:r>
+        <w:rPr>
+          <w:rFonts w:ascii="Times New Roman" w:hAnsi="Times New Roman"/>
+          <w:sz w:val="24"/>
+          <w:szCs w:val="24"/>
+        </w:rPr>
+        <w:t>No, I nee</w:t>
+      </w:r>
+      <w:r>
+        <w:rPr>
+          <w:rFonts w:ascii="Times New Roman" w:hAnsi="Times New Roman"/>
+          <w:sz w:val="24"/>
+          <w:szCs w:val="24"/>
+        </w:rPr>
+        <w:t>d to finish my work. I can go at 6</w:t>
+      </w:r>
+      <w:r>
+        <w:rPr>
+          <w:rFonts w:ascii="Times New Roman" w:hAnsi="Times New Roman"/>
+          <w:sz w:val="24"/>
+          <w:szCs w:val="24"/>
+        </w:rPr>
+        <w:t>.</w:t>
+      </w:r>
+    </w:p>
+    <w:p>
+      <w:pPr>
+        <w:rPr>
+          <w:rFonts w:ascii="Times New Roman" w:hAnsi="Times New Roman"/>
+          <w:b/>
+          <w:sz w:val="24"/>
+          <w:szCs w:val="24"/>
+        </w:rPr>
+      </w:pPr>
+      <w:r>
+        <w:rPr>
+          <w:rFonts w:ascii="Times New Roman" w:hAnsi="Times New Roman"/>
+          <w:b/>
+          <w:sz w:val="24"/>
+          <w:szCs w:val="24"/>
+        </w:rPr>
+        <w:t>Exercise</w:t>
+      </w:r>
+    </w:p>
+    <w:p>
+      <w:pPr>
+        <w:rPr>
+          <w:rFonts w:ascii="Times New Roman" w:hAnsi="Times New Roman"/>
+          <w:sz w:val="24"/>
+          <w:szCs w:val="24"/>
+        </w:rPr>
+      </w:pPr>
+      <w:r>
+        <w:rPr>
+          <w:rFonts w:ascii="Times New Roman" w:hAnsi="Times New Roman"/>
+          <w:sz w:val="24"/>
+          <w:szCs w:val="24"/>
+        </w:rPr>
+        <w:t xml:space="preserve">The TV is very loud, so </w:t>
+      </w:r>
+      <w:r>
+        <w:rPr>
+          <w:rFonts w:ascii="Times New Roman" w:hAnsi="Times New Roman"/>
+          <w:sz w:val="24"/>
+          <w:szCs w:val="24"/>
+        </w:rPr>
+        <w:t>I would like you to</w:t>
+      </w:r>
+      <w:r>
+        <w:rPr>
+          <w:rFonts w:ascii="Times New Roman" w:hAnsi="Times New Roman"/>
+          <w:sz w:val="24"/>
+          <w:szCs w:val="24"/>
+        </w:rPr>
+        <w:t xml:space="preserve"> </w:t>
+      </w:r>
+      <w:r>
+        <w:rPr>
+          <w:rFonts w:ascii="Times New Roman" w:hAnsi="Times New Roman"/>
+          <w:sz w:val="24"/>
+          <w:szCs w:val="24"/>
+        </w:rPr>
+        <w:t>turn it down.</w:t>
+      </w:r>
+    </w:p>
+    <w:p>
+      <w:pPr>
+        <w:rPr>
+          <w:rFonts w:ascii="Times New Roman" w:hAnsi="Times New Roman"/>
+          <w:sz w:val="24"/>
+          <w:szCs w:val="24"/>
+        </w:rPr>
+      </w:pPr>
+      <w:r>
+        <w:rPr>
+          <w:rFonts w:ascii="Times New Roman" w:hAnsi="Times New Roman"/>
+          <w:sz w:val="24"/>
+          <w:szCs w:val="24"/>
+        </w:rPr>
+        <w:t>I’d like to wear jeans to work, I don’t like wearing suits.</w:t>
+      </w:r>
+      <w:bookmarkStart w:id="0" w:name="_GoBack"/>
+      <w:bookmarkEnd w:id="0"/>
+    </w:p>
+    <w:p>
+      <w:pPr>
+        <w:rPr>
+          <w:rFonts w:ascii="Times New Roman" w:hAnsi="Times New Roman"/>
+          <w:sz w:val="24"/>
+          <w:szCs w:val="24"/>
+        </w:rPr>
+      </w:pPr>
+      <w:r>
+        <w:rPr>
+          <w:rFonts w:ascii="Times New Roman" w:hAnsi="Times New Roman"/>
+          <w:sz w:val="24"/>
+          <w:szCs w:val="24"/>
+        </w:rPr>
+        <w:t>Linda: Would you like to go out for dinner?</w:t>
+      </w:r>
+    </w:p>
+    <w:p>
+      <w:pPr>
+        <w:numPr>
+          <w:ilvl w:val="0"/>
+          <w:numId w:val="2"/>
+        </w:numPr>
+        <w:rPr>
+          <w:rFonts w:ascii="Times New Roman" w:hAnsi="Times New Roman"/>
+          <w:sz w:val="24"/>
+          <w:szCs w:val="24"/>
+        </w:rPr>
+      </w:pPr>
+      <w:r>
+        <w:rPr>
+          <w:rFonts w:ascii="Times New Roman" w:hAnsi="Times New Roman"/>
+          <w:sz w:val="24"/>
+          <w:szCs w:val="24"/>
+        </w:rPr>
+        <w:t>Barry: Yes, I would. I’m hungry.</w:t>
+      </w:r>
+    </w:p>
+    <w:p>
+      <w:pPr>
+        <w:rPr>
+          <w:rFonts w:ascii="Times New Roman" w:hAnsi="Times New Roman"/>
+          <w:sz w:val="24"/>
+          <w:szCs w:val="24"/>
+        </w:rPr>
+      </w:pPr>
+      <w:r>
+        <w:rPr>
+          <w:rFonts w:ascii="Times New Roman" w:hAnsi="Times New Roman"/>
+          <w:sz w:val="24"/>
+          <w:szCs w:val="24"/>
+        </w:rPr>
+        <w:t>Joe: Can you get the door?</w:t>
+      </w:r>
+    </w:p>
+    <w:p>
+      <w:pPr>
+        <w:numPr>
+          <w:ilvl w:val="0"/>
+          <w:numId w:val="2"/>
+        </w:numPr>
+        <w:rPr>
+          <w:rFonts w:ascii="Times New Roman" w:hAnsi="Times New Roman"/>
+          <w:sz w:val="24"/>
+          <w:szCs w:val="24"/>
+        </w:rPr>
+      </w:pPr>
+      <w:r>
+        <w:rPr>
+          <w:rFonts w:ascii="Times New Roman" w:hAnsi="Times New Roman"/>
+          <w:sz w:val="24"/>
+          <w:szCs w:val="24"/>
+        </w:rPr>
+        <w:t>Sorry, I’m busy.</w:t>
+      </w:r>
+    </w:p>
+    <w:p>
+      <w:pPr>
+        <w:rPr>
+          <w:rFonts w:ascii="Times New Roman" w:hAnsi="Times New Roman"/>
+          <w:sz w:val="24"/>
+          <w:szCs w:val="24"/>
+        </w:rPr>
+      </w:pPr>
+      <w:r>
+        <w:rPr>
+          <w:rFonts w:ascii="Times New Roman" w:hAnsi="Times New Roman"/>
+          <w:sz w:val="24"/>
+          <w:szCs w:val="24"/>
+        </w:rPr>
+        <w:t xml:space="preserve">Sarah: Would you like </w:t>
+      </w:r>
+      <w:r>
+        <w:rPr>
+          <w:rFonts w:ascii="Times New Roman" w:hAnsi="Times New Roman"/>
+          <w:sz w:val="24"/>
+          <w:szCs w:val="24"/>
+        </w:rPr>
+        <w:t>me to help you?</w:t>
+      </w:r>
+    </w:p>
+    <w:p>
+      <w:pPr>
+        <w:numPr>
+          <w:ilvl w:val="0"/>
+          <w:numId w:val="2"/>
+        </w:numPr>
+        <w:rPr>
+          <w:rFonts w:ascii="Times New Roman" w:hAnsi="Times New Roman"/>
+          <w:sz w:val="24"/>
+          <w:szCs w:val="24"/>
+        </w:rPr>
+      </w:pPr>
+      <w:r>
+        <w:rPr>
+          <w:rFonts w:ascii="Times New Roman" w:hAnsi="Times New Roman"/>
+          <w:sz w:val="24"/>
+          <w:szCs w:val="24"/>
+        </w:rPr>
+        <w:t>Liz: Yes, please. I don’t understand this.</w:t>
+      </w:r>
+    </w:p>
+    <w:p>
+      <w:pPr>
+        <w:rPr>
+          <w:rFonts w:ascii="Times New Roman" w:hAnsi="Times New Roman"/>
+          <w:sz w:val="24"/>
+          <w:szCs w:val="24"/>
+        </w:rPr>
+      </w:pPr>
+      <w:r>
+        <w:rPr>
+          <w:rFonts w:ascii="Times New Roman" w:hAnsi="Times New Roman"/>
+          <w:sz w:val="24"/>
+          <w:szCs w:val="24"/>
+        </w:rPr>
+        <w:t>Rick: Would you like to do some exercises with me?</w:t>
+      </w:r>
+    </w:p>
+    <w:p>
+      <w:pPr>
+        <w:numPr>
+          <w:ilvl w:val="0"/>
+          <w:numId w:val="2"/>
+        </w:numPr>
+        <w:rPr>
+          <w:rFonts w:ascii="Times New Roman" w:hAnsi="Times New Roman"/>
+          <w:sz w:val="24"/>
+          <w:szCs w:val="24"/>
+        </w:rPr>
+      </w:pPr>
+      <w:r>
+        <w:rPr>
+          <w:rFonts w:ascii="Times New Roman" w:hAnsi="Times New Roman"/>
+          <w:sz w:val="24"/>
+          <w:szCs w:val="24"/>
+        </w:rPr>
+        <w:t>Ming: Sorry. I want to, but I need to study.</w:t>
+      </w:r>
+    </w:p>
+    <w:p>
+      <w:pPr>
+        <w:rPr>
+          <w:rFonts w:ascii="Times New Roman" w:hAnsi="Times New Roman"/>
+          <w:sz w:val="24"/>
+          <w:szCs w:val="24"/>
+        </w:rPr>
+      </w:pPr>
+      <w:r>
+        <w:rPr>
+          <w:rFonts w:ascii="Times New Roman" w:hAnsi="Times New Roman"/>
+          <w:sz w:val="24"/>
+          <w:szCs w:val="24"/>
+        </w:rPr>
+        <w:t>I wouldn’t like coffee, but I’d like some tea.</w:t>
+      </w:r>
+    </w:p>
+    <w:p>
+      <w:pPr>
+        <w:rPr>
+          <w:rFonts w:ascii="Times New Roman" w:hAnsi="Times New Roman"/>
+          <w:sz w:val="24"/>
+          <w:szCs w:val="24"/>
+        </w:rPr>
+      </w:pPr>
+      <w:r>
+        <w:rPr>
+          <w:rFonts w:ascii="Times New Roman" w:hAnsi="Times New Roman"/>
+          <w:sz w:val="24"/>
+          <w:szCs w:val="24"/>
+        </w:rPr>
+        <w:t xml:space="preserve">Yoli: </w:t>
+      </w:r>
+      <w:r>
+        <w:rPr>
+          <w:rFonts w:ascii="Times New Roman" w:hAnsi="Times New Roman"/>
+          <w:sz w:val="24"/>
+          <w:szCs w:val="24"/>
+        </w:rPr>
+        <w:t>Would you like to go the store?</w:t>
+      </w:r>
+    </w:p>
+    <w:p>
+      <w:pPr>
+        <w:rPr>
+          <w:rFonts w:ascii="Times New Roman" w:hAnsi="Times New Roman"/>
+          <w:sz w:val="24"/>
+          <w:szCs w:val="24"/>
+        </w:rPr>
+      </w:pPr>
+      <w:r>
+        <w:rPr>
+          <w:rFonts w:ascii="Times New Roman" w:hAnsi="Times New Roman"/>
+          <w:sz w:val="24"/>
+          <w:szCs w:val="24"/>
+        </w:rPr>
+        <w:t>Vic: Yes, I would. I need some new shoes. When can we go?</w:t>
+      </w:r>
+    </w:p>
     <w:p>
       <w:pPr>
         <w:rPr>
@@ -912,7 +1444,7 @@
         <w:noProof/>
         <w:color w:val="000000"/>
       </w:rPr>
-      <w:t>1</w:t>
+      <w:t>3</w:t>
     </w:r>
     <w:r>
       <w:rPr>

</xml_diff>